<commit_message>
actualización 2 de documentación
</commit_message>
<xml_diff>
--- a/AlexanderGutierrezSaavedra/4. Documentacion/Trabajo Web Semántica.docx
+++ b/AlexanderGutierrezSaavedra/4. Documentacion/Trabajo Web Semántica.docx
@@ -427,8 +427,6 @@
         </w:rPr>
       </w:pPr>
     </w:p>
-    <w:bookmarkStart w:id="0" w:name="_GoBack"/>
-    <w:bookmarkEnd w:id="0"/>
     <w:p>
       <w:pPr>
         <w:pStyle w:val="TDC1"/>
@@ -1233,8 +1231,8 @@
           <w:lang w:val="es-ES"/>
         </w:rPr>
       </w:pPr>
-      <w:bookmarkStart w:id="1" w:name="_Toc410627893"/>
-      <w:bookmarkStart w:id="2" w:name="_Toc511335070"/>
+      <w:bookmarkStart w:id="0" w:name="_Toc410627893"/>
+      <w:bookmarkStart w:id="1" w:name="_Toc511335070"/>
       <w:r>
         <w:rPr>
           <w:lang w:val="es-ES"/>
@@ -1242,8 +1240,8 @@
         <w:lastRenderedPageBreak/>
         <w:t>Introducción</w:t>
       </w:r>
+      <w:bookmarkEnd w:id="0"/>
       <w:bookmarkEnd w:id="1"/>
-      <w:bookmarkEnd w:id="2"/>
     </w:p>
     <w:p>
       <w:pPr>
@@ -1408,9 +1406,9 @@
         </w:rPr>
         <w:br w:type="page"/>
       </w:r>
-      <w:bookmarkStart w:id="3" w:name="_Toc285535805"/>
-      <w:bookmarkStart w:id="4" w:name="_Toc410627900"/>
-      <w:bookmarkStart w:id="5" w:name="_Toc511335071"/>
+      <w:bookmarkStart w:id="2" w:name="_Toc285535805"/>
+      <w:bookmarkStart w:id="3" w:name="_Toc410627900"/>
+      <w:bookmarkStart w:id="4" w:name="_Toc511335071"/>
       <w:r>
         <w:rPr>
           <w:lang w:val="es-ES"/>
@@ -1436,125 +1434,125 @@
         </w:rPr>
         <w:br/>
       </w:r>
+      <w:bookmarkEnd w:id="2"/>
       <w:bookmarkEnd w:id="3"/>
+      <w:r>
+        <w:rPr>
+          <w:lang w:val="es-ES"/>
+        </w:rPr>
+        <w:t>Proceso de transformación</w:t>
+      </w:r>
       <w:bookmarkEnd w:id="4"/>
-      <w:r>
-        <w:rPr>
-          <w:lang w:val="es-ES"/>
-        </w:rPr>
-        <w:t>Proceso de transformación</w:t>
+    </w:p>
+    <w:p>
+      <w:pPr>
+        <w:spacing w:line="480" w:lineRule="auto"/>
+        <w:rPr>
+          <w:lang w:val="es-ES"/>
+        </w:rPr>
+      </w:pPr>
+      <w:r>
+        <w:rPr>
+          <w:lang w:val="es-ES"/>
+        </w:rPr>
+        <w:t>En este capítulo se detalla el proceso de transformación realizado para garantizar la correcta transformación de los datos</w:t>
+      </w:r>
+      <w:r>
+        <w:rPr>
+          <w:lang w:val="es-ES"/>
+        </w:rPr>
+        <w:t>;</w:t>
+      </w:r>
+      <w:r>
+        <w:rPr>
+          <w:lang w:val="es-ES"/>
+        </w:rPr>
+        <w:t xml:space="preserve"> desde la selección</w:t>
+      </w:r>
+      <w:r>
+        <w:rPr>
+          <w:lang w:val="es-ES"/>
+        </w:rPr>
+        <w:t>, diseño;</w:t>
+      </w:r>
+      <w:r>
+        <w:rPr>
+          <w:lang w:val="es-ES"/>
+        </w:rPr>
+        <w:t xml:space="preserve"> </w:t>
+      </w:r>
+      <w:r>
+        <w:rPr>
+          <w:lang w:val="es-ES"/>
+        </w:rPr>
+        <w:t>y</w:t>
+      </w:r>
+      <w:r>
+        <w:rPr>
+          <w:lang w:val="es-ES"/>
+        </w:rPr>
+        <w:t xml:space="preserve"> publicación de los </w:t>
+      </w:r>
+      <w:r>
+        <w:rPr>
+          <w:lang w:val="es-ES"/>
+        </w:rPr>
+        <w:t>datos transformados. Siguiendo el aprendizaje del curso es necesario contar con los pasos del ciclo de vida de los datos enlazados: Especificación, Modelado, Generación, Enlazado, Publicaci</w:t>
+      </w:r>
+      <w:r>
+        <w:rPr>
+          <w:lang w:val="es-ES"/>
+        </w:rPr>
+        <w:t>ón</w:t>
+      </w:r>
+      <w:r>
+        <w:rPr>
+          <w:lang w:val="es-ES"/>
+        </w:rPr>
+        <w:t xml:space="preserve"> y Explotación.</w:t>
+      </w:r>
+      <w:r>
+        <w:rPr>
+          <w:lang w:val="es-ES"/>
+        </w:rPr>
+        <w:t xml:space="preserve"> A </w:t>
+      </w:r>
+      <w:r>
+        <w:rPr>
+          <w:lang w:val="es-ES"/>
+        </w:rPr>
+        <w:t>continuación,</w:t>
+      </w:r>
+      <w:r>
+        <w:rPr>
+          <w:lang w:val="es-ES"/>
+        </w:rPr>
+        <w:t xml:space="preserve"> se describe detalladamente cada uno de los pasos que aplica, ya que en este trabajo no llegaremos a la publicación</w:t>
+      </w:r>
+    </w:p>
+    <w:p>
+      <w:pPr>
+        <w:spacing w:line="480" w:lineRule="auto"/>
+        <w:rPr>
+          <w:lang w:val="es-ES"/>
+        </w:rPr>
+      </w:pPr>
+    </w:p>
+    <w:p>
+      <w:pPr>
+        <w:pStyle w:val="Ttulo2"/>
+        <w:rPr>
+          <w:lang w:val="es-ES"/>
+        </w:rPr>
+      </w:pPr>
+      <w:bookmarkStart w:id="5" w:name="_Toc511335072"/>
+      <w:r>
+        <w:rPr>
+          <w:lang w:val="es-ES"/>
+        </w:rPr>
+        <w:t>Especificación</w:t>
       </w:r>
       <w:bookmarkEnd w:id="5"/>
-    </w:p>
-    <w:p>
-      <w:pPr>
-        <w:spacing w:line="480" w:lineRule="auto"/>
-        <w:rPr>
-          <w:lang w:val="es-ES"/>
-        </w:rPr>
-      </w:pPr>
-      <w:r>
-        <w:rPr>
-          <w:lang w:val="es-ES"/>
-        </w:rPr>
-        <w:t>En este capítulo se detalla el proceso de transformación realizado para garantizar la correcta transformación de los datos</w:t>
-      </w:r>
-      <w:r>
-        <w:rPr>
-          <w:lang w:val="es-ES"/>
-        </w:rPr>
-        <w:t>;</w:t>
-      </w:r>
-      <w:r>
-        <w:rPr>
-          <w:lang w:val="es-ES"/>
-        </w:rPr>
-        <w:t xml:space="preserve"> desde la selección</w:t>
-      </w:r>
-      <w:r>
-        <w:rPr>
-          <w:lang w:val="es-ES"/>
-        </w:rPr>
-        <w:t>, diseño;</w:t>
-      </w:r>
-      <w:r>
-        <w:rPr>
-          <w:lang w:val="es-ES"/>
-        </w:rPr>
-        <w:t xml:space="preserve"> </w:t>
-      </w:r>
-      <w:r>
-        <w:rPr>
-          <w:lang w:val="es-ES"/>
-        </w:rPr>
-        <w:t>y</w:t>
-      </w:r>
-      <w:r>
-        <w:rPr>
-          <w:lang w:val="es-ES"/>
-        </w:rPr>
-        <w:t xml:space="preserve"> publicación de los </w:t>
-      </w:r>
-      <w:r>
-        <w:rPr>
-          <w:lang w:val="es-ES"/>
-        </w:rPr>
-        <w:t>datos transformados. Siguiendo el aprendizaje del curso es necesario contar con los pasos del ciclo de vida de los datos enlazados: Especificación, Modelado, Generación, Enlazado, Publicaci</w:t>
-      </w:r>
-      <w:r>
-        <w:rPr>
-          <w:lang w:val="es-ES"/>
-        </w:rPr>
-        <w:t>ón</w:t>
-      </w:r>
-      <w:r>
-        <w:rPr>
-          <w:lang w:val="es-ES"/>
-        </w:rPr>
-        <w:t xml:space="preserve"> y Explotación.</w:t>
-      </w:r>
-      <w:r>
-        <w:rPr>
-          <w:lang w:val="es-ES"/>
-        </w:rPr>
-        <w:t xml:space="preserve"> A </w:t>
-      </w:r>
-      <w:r>
-        <w:rPr>
-          <w:lang w:val="es-ES"/>
-        </w:rPr>
-        <w:t>continuación,</w:t>
-      </w:r>
-      <w:r>
-        <w:rPr>
-          <w:lang w:val="es-ES"/>
-        </w:rPr>
-        <w:t xml:space="preserve"> se describe detalladamente cada uno de los pasos que aplica, ya que en este trabajo no llegaremos a la publicación</w:t>
-      </w:r>
-    </w:p>
-    <w:p>
-      <w:pPr>
-        <w:spacing w:line="480" w:lineRule="auto"/>
-        <w:rPr>
-          <w:lang w:val="es-ES"/>
-        </w:rPr>
-      </w:pPr>
-    </w:p>
-    <w:p>
-      <w:pPr>
-        <w:pStyle w:val="Ttulo2"/>
-        <w:rPr>
-          <w:lang w:val="es-ES"/>
-        </w:rPr>
-      </w:pPr>
-      <w:bookmarkStart w:id="6" w:name="_Toc511335072"/>
-      <w:r>
-        <w:rPr>
-          <w:lang w:val="es-ES"/>
-        </w:rPr>
-        <w:t>Especificación</w:t>
-      </w:r>
-      <w:bookmarkEnd w:id="6"/>
     </w:p>
     <w:p>
       <w:pPr>
@@ -2401,24 +2399,34 @@
         <w:pStyle w:val="Titulotabla"/>
         <w:spacing w:line="480" w:lineRule="auto"/>
       </w:pPr>
-      <w:bookmarkStart w:id="7" w:name="_Toc202755915"/>
-      <w:bookmarkStart w:id="8" w:name="_Toc410629016"/>
+      <w:bookmarkStart w:id="6" w:name="_Toc202755915"/>
+      <w:bookmarkStart w:id="7" w:name="_Toc410629016"/>
       <w:r>
         <w:t xml:space="preserve">Tabla </w:t>
       </w:r>
-      <w:fldSimple w:instr=" SEQ Table \* ARABIC ">
-        <w:r>
-          <w:t>1</w:t>
-        </w:r>
-      </w:fldSimple>
+      <w:r>
+        <w:fldChar w:fldCharType="begin"/>
+      </w:r>
+      <w:r>
+        <w:instrText xml:space="preserve"> SEQ Table \* ARABIC </w:instrText>
+      </w:r>
+      <w:r>
+        <w:fldChar w:fldCharType="separate"/>
+      </w:r>
+      <w:r>
+        <w:t>1</w:t>
+      </w:r>
+      <w:r>
+        <w:fldChar w:fldCharType="end"/>
+      </w:r>
       <w:r>
         <w:t xml:space="preserve">. </w:t>
       </w:r>
+      <w:bookmarkEnd w:id="6"/>
+      <w:r>
+        <w:t>Estructura de la data de accidentalidad.</w:t>
+      </w:r>
       <w:bookmarkEnd w:id="7"/>
-      <w:r>
-        <w:t>Estructura de la data de accidentalidad.</w:t>
-      </w:r>
-      <w:bookmarkEnd w:id="8"/>
     </w:p>
     <w:tbl>
       <w:tblPr>
@@ -4133,7 +4141,7 @@
           <w:lang w:val="es-ES"/>
         </w:rPr>
       </w:pPr>
-      <w:bookmarkStart w:id="9" w:name="_Toc511335073"/>
+      <w:bookmarkStart w:id="8" w:name="_Toc511335073"/>
       <w:r>
         <w:rPr>
           <w:lang w:val="es-ES"/>
@@ -4146,7 +4154,7 @@
         </w:rPr>
         <w:t xml:space="preserve"> y Generación</w:t>
       </w:r>
-      <w:bookmarkEnd w:id="9"/>
+      <w:bookmarkEnd w:id="8"/>
     </w:p>
     <w:p>
       <w:pPr>
@@ -4592,6 +4600,14 @@
         </w:rPr>
         <w:t xml:space="preserve">Se crearon las clases, como se ve en la figura </w:t>
       </w:r>
+      <w:r>
+        <w:rPr>
+          <w:lang w:val="es-CO"/>
+        </w:rPr>
+        <w:t>1.</w:t>
+      </w:r>
+      <w:bookmarkStart w:id="9" w:name="_GoBack"/>
+      <w:bookmarkEnd w:id="9"/>
     </w:p>
     <w:p>
       <w:pPr>
@@ -4660,11 +4676,21 @@
       <w:r>
         <w:t xml:space="preserve">Figura </w:t>
       </w:r>
-      <w:fldSimple w:instr=" SEQ Figure \* ARABIC ">
-        <w:r>
-          <w:t>1</w:t>
-        </w:r>
-      </w:fldSimple>
+      <w:r>
+        <w:fldChar w:fldCharType="begin"/>
+      </w:r>
+      <w:r>
+        <w:instrText xml:space="preserve"> SEQ Figure \* ARABIC </w:instrText>
+      </w:r>
+      <w:r>
+        <w:fldChar w:fldCharType="separate"/>
+      </w:r>
+      <w:r>
+        <w:t>1</w:t>
+      </w:r>
+      <w:r>
+        <w:fldChar w:fldCharType="end"/>
+      </w:r>
       <w:r>
         <w:t xml:space="preserve">. </w:t>
       </w:r>
@@ -5094,7 +5120,10 @@
         <w:t>Figura</w:t>
       </w:r>
       <w:r>
-        <w:t xml:space="preserve"> 4</w:t>
+        <w:t xml:space="preserve"> </w:t>
+      </w:r>
+      <w:r>
+        <w:t>5</w:t>
       </w:r>
       <w:r>
         <w:t xml:space="preserve">. </w:t>
@@ -5182,10 +5211,13 @@
         <w:t>Figura</w:t>
       </w:r>
       <w:r>
-        <w:t xml:space="preserve"> 4</w:t>
-      </w:r>
-      <w:r>
-        <w:t xml:space="preserve">. </w:t>
+        <w:t xml:space="preserve"> </w:t>
+      </w:r>
+      <w:r>
+        <w:t>6</w:t>
+      </w:r>
+      <w:r>
+        <w:t xml:space="preserve"> </w:t>
       </w:r>
       <w:r>
         <w:t>Grafo de relaciones entre las clases de la ontología.</w:t>
@@ -5298,7 +5330,31 @@
         <w:rPr>
           <w:lang w:val="es-CO"/>
         </w:rPr>
-        <w:t xml:space="preserve"> Ver figura 5 y 6.</w:t>
+        <w:t xml:space="preserve"> Ver figura </w:t>
+      </w:r>
+      <w:r>
+        <w:rPr>
+          <w:lang w:val="es-CO"/>
+        </w:rPr>
+        <w:t>7</w:t>
+      </w:r>
+      <w:r>
+        <w:rPr>
+          <w:lang w:val="es-CO"/>
+        </w:rPr>
+        <w:t xml:space="preserve"> y </w:t>
+      </w:r>
+      <w:r>
+        <w:rPr>
+          <w:lang w:val="es-CO"/>
+        </w:rPr>
+        <w:t>8</w:t>
+      </w:r>
+      <w:r>
+        <w:rPr>
+          <w:lang w:val="es-CO"/>
+        </w:rPr>
+        <w:t>.</w:t>
       </w:r>
     </w:p>
     <w:p>
@@ -5382,7 +5438,10 @@
         <w:t>Figura</w:t>
       </w:r>
       <w:r>
-        <w:t xml:space="preserve"> 5</w:t>
+        <w:t xml:space="preserve"> </w:t>
+      </w:r>
+      <w:r>
+        <w:t>7</w:t>
       </w:r>
       <w:r>
         <w:t xml:space="preserve">. </w:t>
@@ -5481,7 +5540,10 @@
         <w:t>Figura</w:t>
       </w:r>
       <w:r>
-        <w:t xml:space="preserve"> 6</w:t>
+        <w:t xml:space="preserve"> </w:t>
+      </w:r>
+      <w:r>
+        <w:t>8</w:t>
       </w:r>
       <w:r>
         <w:t xml:space="preserve">. </w:t>
@@ -5542,7 +5604,19 @@
         <w:rPr>
           <w:lang w:val="es-CO"/>
         </w:rPr>
-        <w:t xml:space="preserve"> y se procede a finalizar la creación del proyecto. Figura 7.</w:t>
+        <w:t xml:space="preserve"> y se procede a finalizar la creación del proyecto. Figura </w:t>
+      </w:r>
+      <w:r>
+        <w:rPr>
+          <w:lang w:val="es-CO"/>
+        </w:rPr>
+        <w:t>9</w:t>
+      </w:r>
+      <w:r>
+        <w:rPr>
+          <w:lang w:val="es-CO"/>
+        </w:rPr>
+        <w:t>.</w:t>
       </w:r>
     </w:p>
     <w:p>
@@ -5626,7 +5700,10 @@
         <w:t>Figura</w:t>
       </w:r>
       <w:r>
-        <w:t xml:space="preserve"> 7</w:t>
+        <w:t xml:space="preserve"> </w:t>
+      </w:r>
+      <w:r>
+        <w:t>9</w:t>
       </w:r>
       <w:r>
         <w:t xml:space="preserve">. </w:t>
@@ -5692,7 +5769,19 @@
         <w:rPr>
           <w:lang w:val="es-CO"/>
         </w:rPr>
-        <w:t>Se procede con la transformación de los datos para que concuerden los tipos de datos con los ya identificados anteriormente. En la figura 8 se pueden ver las columnas trasformadas en color verde.</w:t>
+        <w:t xml:space="preserve">Se procede con la transformación de los datos para que concuerden los tipos de datos con los ya identificados anteriormente. En la figura </w:t>
+      </w:r>
+      <w:r>
+        <w:rPr>
+          <w:lang w:val="es-CO"/>
+        </w:rPr>
+        <w:t>10</w:t>
+      </w:r>
+      <w:r>
+        <w:rPr>
+          <w:lang w:val="es-CO"/>
+        </w:rPr>
+        <w:t xml:space="preserve"> se pueden ver las columnas trasformadas en color verde.</w:t>
       </w:r>
     </w:p>
     <w:p>
@@ -5776,7 +5865,10 @@
         <w:t>Figura</w:t>
       </w:r>
       <w:r>
-        <w:t xml:space="preserve"> 8</w:t>
+        <w:t xml:space="preserve"> </w:t>
+      </w:r>
+      <w:r>
+        <w:t>10</w:t>
       </w:r>
       <w:r>
         <w:t xml:space="preserve">. </w:t>
@@ -5855,7 +5947,19 @@
         <w:rPr>
           <w:lang w:val="es-CO"/>
         </w:rPr>
-        <w:t xml:space="preserve"> la figura 9 se puede observar este cambio</w:t>
+        <w:t xml:space="preserve"> la figura </w:t>
+      </w:r>
+      <w:r>
+        <w:rPr>
+          <w:lang w:val="es-CO"/>
+        </w:rPr>
+        <w:t>11</w:t>
+      </w:r>
+      <w:r>
+        <w:rPr>
+          <w:lang w:val="es-CO"/>
+        </w:rPr>
+        <w:t xml:space="preserve"> se puede observar este cambio</w:t>
       </w:r>
       <w:r>
         <w:rPr>
@@ -5945,7 +6049,10 @@
         <w:t>Figura</w:t>
       </w:r>
       <w:r>
-        <w:t xml:space="preserve"> 9</w:t>
+        <w:t xml:space="preserve"> </w:t>
+      </w:r>
+      <w:r>
+        <w:t>11</w:t>
       </w:r>
       <w:r>
         <w:t xml:space="preserve">. </w:t>
@@ -6015,7 +6122,13 @@
         <w:rPr>
           <w:lang w:val="es-CO"/>
         </w:rPr>
-        <w:t>. Ver figura 10</w:t>
+        <w:t>. Ver figura 1</w:t>
+      </w:r>
+      <w:r>
+        <w:rPr>
+          <w:lang w:val="es-CO"/>
+        </w:rPr>
+        <w:t>2</w:t>
       </w:r>
       <w:r>
         <w:rPr>
@@ -6106,7 +6219,10 @@
         <w:t>Figura</w:t>
       </w:r>
       <w:r>
-        <w:t xml:space="preserve"> 10</w:t>
+        <w:t xml:space="preserve"> 1</w:t>
+      </w:r>
+      <w:r>
+        <w:t>2</w:t>
       </w:r>
       <w:r>
         <w:t xml:space="preserve">. </w:t>
@@ -6182,7 +6298,7 @@
         <w:rPr>
           <w:lang w:val="es-CO"/>
         </w:rPr>
-        <w:t>1</w:t>
+        <w:t>3</w:t>
       </w:r>
       <w:r>
         <w:rPr>
@@ -6263,7 +6379,10 @@
         <w:t>Figura</w:t>
       </w:r>
       <w:r>
-        <w:t xml:space="preserve"> 11</w:t>
+        <w:t xml:space="preserve"> 1</w:t>
+      </w:r>
+      <w:r>
+        <w:t>3</w:t>
       </w:r>
       <w:r>
         <w:t xml:space="preserve">. </w:t>
@@ -6350,7 +6469,19 @@
         <w:rPr>
           <w:lang w:val="es-CO"/>
         </w:rPr>
-        <w:t xml:space="preserve"> Para ello se carga la ontología creada en LodRefine como se ilustra en la figura 12.</w:t>
+        <w:t xml:space="preserve"> Para ello se carga la ontología creada en LodRefine como se ilustra en la figura 1</w:t>
+      </w:r>
+      <w:r>
+        <w:rPr>
+          <w:lang w:val="es-CO"/>
+        </w:rPr>
+        <w:t>4</w:t>
+      </w:r>
+      <w:r>
+        <w:rPr>
+          <w:lang w:val="es-CO"/>
+        </w:rPr>
+        <w:t>.</w:t>
       </w:r>
     </w:p>
     <w:p>
@@ -6434,7 +6565,10 @@
         <w:t>Figura</w:t>
       </w:r>
       <w:r>
-        <w:t xml:space="preserve"> 12</w:t>
+        <w:t xml:space="preserve"> 1</w:t>
+      </w:r>
+      <w:r>
+        <w:t>4</w:t>
       </w:r>
       <w:r>
         <w:t xml:space="preserve">. </w:t>
@@ -6514,7 +6648,19 @@
           <w:lang w:val="es-CO"/>
         </w:rPr>
         <w:lastRenderedPageBreak/>
-        <w:t>Se define la URI base para los individuos como se ilustra en la figura 13.</w:t>
+        <w:t>Se define la URI base para los individuos como se ilustra en la figura 1</w:t>
+      </w:r>
+      <w:r>
+        <w:rPr>
+          <w:lang w:val="es-CO"/>
+        </w:rPr>
+        <w:t>5</w:t>
+      </w:r>
+      <w:r>
+        <w:rPr>
+          <w:lang w:val="es-CO"/>
+        </w:rPr>
+        <w:t>.</w:t>
       </w:r>
     </w:p>
     <w:p>
@@ -6589,7 +6735,10 @@
         <w:t>Figura</w:t>
       </w:r>
       <w:r>
-        <w:t xml:space="preserve"> 13</w:t>
+        <w:t xml:space="preserve"> 1</w:t>
+      </w:r>
+      <w:r>
+        <w:t>5</w:t>
       </w:r>
       <w:r>
         <w:t xml:space="preserve">. </w:t>
@@ -6656,7 +6805,7 @@
         <w:rPr>
           <w:lang w:val="es-CO"/>
         </w:rPr>
-        <w:t>4</w:t>
+        <w:t>6</w:t>
       </w:r>
       <w:r>
         <w:rPr>
@@ -6746,7 +6895,10 @@
         <w:t>Figura</w:t>
       </w:r>
       <w:r>
-        <w:t xml:space="preserve"> 14</w:t>
+        <w:t xml:space="preserve"> 1</w:t>
+      </w:r>
+      <w:r>
+        <w:t>6</w:t>
       </w:r>
       <w:r>
         <w:t xml:space="preserve">. </w:t>
@@ -6857,7 +7009,19 @@
           <w:lang w:val="es-CO"/>
         </w:rPr>
         <w:lastRenderedPageBreak/>
-        <w:t>Finalmente se exportan los datos en formato turtle. Ver figura 15.</w:t>
+        <w:t>Finalmente se exportan los datos en formato turtle. Ver figura 1</w:t>
+      </w:r>
+      <w:r>
+        <w:rPr>
+          <w:lang w:val="es-CO"/>
+        </w:rPr>
+        <w:t>7</w:t>
+      </w:r>
+      <w:r>
+        <w:rPr>
+          <w:lang w:val="es-CO"/>
+        </w:rPr>
+        <w:t>.</w:t>
       </w:r>
     </w:p>
     <w:p>
@@ -7068,7 +7232,10 @@
         <w:t>Figura</w:t>
       </w:r>
       <w:r>
-        <w:t xml:space="preserve"> 15</w:t>
+        <w:t xml:space="preserve"> 1</w:t>
+      </w:r>
+      <w:r>
+        <w:t>7</w:t>
       </w:r>
       <w:r>
         <w:t xml:space="preserve">. </w:t>
@@ -7702,7 +7869,19 @@
         <w:rPr>
           <w:lang w:val="es-CO"/>
         </w:rPr>
-        <w:t>La figura 16 muestra los 3 primeros pasos.</w:t>
+        <w:t>La figura 1</w:t>
+      </w:r>
+      <w:r>
+        <w:rPr>
+          <w:lang w:val="es-CO"/>
+        </w:rPr>
+        <w:t>8</w:t>
+      </w:r>
+      <w:r>
+        <w:rPr>
+          <w:lang w:val="es-CO"/>
+        </w:rPr>
+        <w:t xml:space="preserve"> muestra los 3 primeros pasos.</w:t>
       </w:r>
     </w:p>
     <w:p>
@@ -7767,7 +7946,10 @@
         <w:t>Figura</w:t>
       </w:r>
       <w:r>
-        <w:t xml:space="preserve"> 16</w:t>
+        <w:t xml:space="preserve"> 1</w:t>
+      </w:r>
+      <w:r>
+        <w:t>8</w:t>
       </w:r>
       <w:r>
         <w:t xml:space="preserve">. </w:t>
@@ -7815,7 +7997,19 @@
         <w:rPr>
           <w:lang w:val="es-CO"/>
         </w:rPr>
-        <w:t>Construcción de 4 consultas SPQRQL, una por cada tipo de recurso. Ver la figura 17.</w:t>
+        <w:t>Construcción de 4 consultas SPQRQL, una por cada tipo de recurso. Ver la figura 1</w:t>
+      </w:r>
+      <w:r>
+        <w:rPr>
+          <w:lang w:val="es-CO"/>
+        </w:rPr>
+        <w:t>9</w:t>
+      </w:r>
+      <w:r>
+        <w:rPr>
+          <w:lang w:val="es-CO"/>
+        </w:rPr>
+        <w:t>.</w:t>
       </w:r>
     </w:p>
     <w:p>
@@ -7880,7 +8074,10 @@
         <w:t>Figura</w:t>
       </w:r>
       <w:r>
-        <w:t xml:space="preserve"> 17</w:t>
+        <w:t xml:space="preserve"> 1</w:t>
+      </w:r>
+      <w:r>
+        <w:t>9</w:t>
       </w:r>
       <w:r>
         <w:t xml:space="preserve">. </w:t>
@@ -7904,7 +8101,31 @@
         <w:rPr>
           <w:lang w:val="es-CO"/>
         </w:rPr>
-        <w:t>Ejecutar los Queries. Para esto se itera en un ciclo for cada uno de los queries y en otro ciclo por cada resultado, se imprimen los valores correspondientes. En las figuras 18 y 19 se observan estos pasos.</w:t>
+        <w:t xml:space="preserve">Ejecutar los Queries. Para esto se itera en un ciclo for cada uno de los queries y en otro ciclo por cada resultado, se imprimen los valores correspondientes. En las figuras </w:t>
+      </w:r>
+      <w:r>
+        <w:rPr>
+          <w:lang w:val="es-CO"/>
+        </w:rPr>
+        <w:t>20</w:t>
+      </w:r>
+      <w:r>
+        <w:rPr>
+          <w:lang w:val="es-CO"/>
+        </w:rPr>
+        <w:t xml:space="preserve"> y </w:t>
+      </w:r>
+      <w:r>
+        <w:rPr>
+          <w:lang w:val="es-CO"/>
+        </w:rPr>
+        <w:t>21</w:t>
+      </w:r>
+      <w:r>
+        <w:rPr>
+          <w:lang w:val="es-CO"/>
+        </w:rPr>
+        <w:t xml:space="preserve"> se observan estos pasos.</w:t>
       </w:r>
     </w:p>
     <w:p>
@@ -7969,7 +8190,10 @@
         <w:t>Figura</w:t>
       </w:r>
       <w:r>
-        <w:t xml:space="preserve"> 18</w:t>
+        <w:t xml:space="preserve"> </w:t>
+      </w:r>
+      <w:r>
+        <w:t>20</w:t>
       </w:r>
       <w:r>
         <w:t xml:space="preserve">. </w:t>
@@ -8045,7 +8269,10 @@
         <w:t>Figura</w:t>
       </w:r>
       <w:r>
-        <w:t xml:space="preserve"> 19</w:t>
+        <w:t xml:space="preserve"> </w:t>
+      </w:r>
+      <w:r>
+        <w:t>21</w:t>
       </w:r>
       <w:r>
         <w:t>.</w:t>
@@ -8153,7 +8380,19 @@
         <w:rPr>
           <w:lang w:val="es-CO"/>
         </w:rPr>
-        <w:t xml:space="preserve"> En la figura 20, se puede observar este paso.</w:t>
+        <w:t xml:space="preserve"> En la figura </w:t>
+      </w:r>
+      <w:r>
+        <w:rPr>
+          <w:lang w:val="es-CO"/>
+        </w:rPr>
+        <w:t>22</w:t>
+      </w:r>
+      <w:r>
+        <w:rPr>
+          <w:lang w:val="es-CO"/>
+        </w:rPr>
+        <w:t>, se puede observar este paso.</w:t>
       </w:r>
     </w:p>
     <w:p>
@@ -8226,7 +8465,10 @@
         <w:t>Figura</w:t>
       </w:r>
       <w:r>
-        <w:t xml:space="preserve"> 20</w:t>
+        <w:t xml:space="preserve"> </w:t>
+      </w:r>
+      <w:r>
+        <w:t>22</w:t>
       </w:r>
       <w:r>
         <w:t xml:space="preserve">. </w:t>
@@ -8380,7 +8622,13 @@
         <w:rPr>
           <w:lang w:val="es-CO"/>
         </w:rPr>
-        <w:t xml:space="preserve">21 </w:t>
+        <w:t>23</w:t>
+      </w:r>
+      <w:r>
+        <w:rPr>
+          <w:lang w:val="es-CO"/>
+        </w:rPr>
+        <w:t xml:space="preserve"> </w:t>
       </w:r>
       <w:r>
         <w:rPr>
@@ -8392,7 +8640,7 @@
         <w:rPr>
           <w:lang w:val="es-CO"/>
         </w:rPr>
-        <w:t>22</w:t>
+        <w:t>24</w:t>
       </w:r>
       <w:r>
         <w:rPr>
@@ -8469,7 +8717,10 @@
         <w:t>Figura</w:t>
       </w:r>
       <w:r>
-        <w:t xml:space="preserve"> 21</w:t>
+        <w:t xml:space="preserve"> </w:t>
+      </w:r>
+      <w:r>
+        <w:t>23</w:t>
       </w:r>
       <w:r>
         <w:t xml:space="preserve">. </w:t>
@@ -8538,7 +8789,10 @@
         <w:t>Figura</w:t>
       </w:r>
       <w:r>
-        <w:t xml:space="preserve"> 22</w:t>
+        <w:t xml:space="preserve"> </w:t>
+      </w:r>
+      <w:r>
+        <w:t>24</w:t>
       </w:r>
       <w:r>
         <w:t xml:space="preserve">. </w:t>
@@ -8620,6 +8874,9 @@
     <w:p>
       <w:pPr>
         <w:pStyle w:val="Ttulo1"/>
+        <w:rPr>
+          <w:lang w:val="es-CO"/>
+        </w:rPr>
       </w:pPr>
       <w:bookmarkStart w:id="16" w:name="_Toc285535820"/>
       <w:bookmarkStart w:id="17" w:name="_Toc410627908"/>
@@ -8627,31 +8884,49 @@
     <w:p>
       <w:pPr>
         <w:pStyle w:val="Ttulo1"/>
+        <w:rPr>
+          <w:lang w:val="es-CO"/>
+        </w:rPr>
       </w:pPr>
     </w:p>
     <w:p>
       <w:pPr>
         <w:pStyle w:val="Ttulo1"/>
+        <w:rPr>
+          <w:lang w:val="es-CO"/>
+        </w:rPr>
       </w:pPr>
     </w:p>
     <w:p>
       <w:pPr>
         <w:pStyle w:val="Ttulo1"/>
+        <w:rPr>
+          <w:lang w:val="es-CO"/>
+        </w:rPr>
       </w:pPr>
     </w:p>
     <w:p>
       <w:pPr>
         <w:pStyle w:val="Ttulo1"/>
+        <w:rPr>
+          <w:lang w:val="es-CO"/>
+        </w:rPr>
       </w:pPr>
     </w:p>
     <w:p>
       <w:pPr>
         <w:pStyle w:val="Ttulo1"/>
+        <w:rPr>
+          <w:lang w:val="es-CO"/>
+        </w:rPr>
       </w:pPr>
     </w:p>
     <w:p>
       <w:pPr>
         <w:pStyle w:val="Ttulo1"/>
+        <w:rPr>
+          <w:lang w:val="es-CO"/>
+        </w:rPr>
       </w:pPr>
       <w:bookmarkStart w:id="18" w:name="_Toc511335078"/>
       <w:r>
@@ -9412,23 +9687,8 @@
       <w:r>
         <w:rPr>
           <w:color w:val="000000"/>
-          <w:lang w:val="es-CO"/>
-        </w:rPr>
-        <w:t>Fariz</w:t>
-      </w:r>
-      <w:r>
-        <w:rPr>
-          <w:color w:val="000000"/>
-          <w:lang w:val="es-CO"/>
-        </w:rPr>
-        <w:t>.</w:t>
-      </w:r>
-      <w:r>
-        <w:rPr>
-          <w:color w:val="000000"/>
-          <w:lang w:val="es-CO"/>
-        </w:rPr>
-        <w:t xml:space="preserve"> </w:t>
+        </w:rPr>
+        <w:t xml:space="preserve">Fariz. </w:t>
       </w:r>
       <w:r>
         <w:rPr>
@@ -13118,7 +13378,7 @@
 </file>
 
 <file path=customXml/itemProps1.xml><?xml version="1.0" encoding="utf-8"?>
-<ds:datastoreItem xmlns:ds="http://schemas.openxmlformats.org/officeDocument/2006/customXml" ds:itemID="{7E02C583-7A1F-4BFD-833C-76C85FB432D7}">
+<ds:datastoreItem xmlns:ds="http://schemas.openxmlformats.org/officeDocument/2006/customXml" ds:itemID="{9B4FB93F-015A-4ED1-9C16-54443B37157D}">
   <ds:schemaRefs>
     <ds:schemaRef ds:uri="http://schemas.openxmlformats.org/officeDocument/2006/bibliography"/>
   </ds:schemaRefs>

</xml_diff>

<commit_message>
actualización 3 de documentación
</commit_message>
<xml_diff>
--- a/AlexanderGutierrezSaavedra/4. Documentacion/Trabajo Web Semántica.docx
+++ b/AlexanderGutierrezSaavedra/4. Documentacion/Trabajo Web Semántica.docx
@@ -1269,31 +1269,81 @@
         <w:rPr>
           <w:lang w:val="es-ES"/>
         </w:rPr>
-        <w:t xml:space="preserve">Promover una fuente de datos enlazados, requiere conocer con detalle los datos origen, desde su </w:t>
-      </w:r>
-      <w:r>
-        <w:rPr>
-          <w:lang w:val="es-ES"/>
-        </w:rPr>
-        <w:t>estructura</w:t>
-      </w:r>
-      <w:r>
-        <w:rPr>
-          <w:lang w:val="es-ES"/>
-        </w:rPr>
-        <w:t xml:space="preserve">, hasta su dominio. Teniendo claridad en estos puntos es posible diseñar la forma como se abordarán los datos y determinar si requiere o no la construcción de ontologías que permitan enmarcar los datos. Una vez se resuelven las </w:t>
-      </w:r>
-      <w:r>
-        <w:rPr>
-          <w:lang w:val="es-ES"/>
-        </w:rPr>
-        <w:t>Ontologías</w:t>
-      </w:r>
-      <w:r>
-        <w:rPr>
-          <w:lang w:val="es-ES"/>
-        </w:rPr>
-        <w:t xml:space="preserve">, se hace necesario depurar la data y aplicar algunas reglas para </w:t>
+        <w:t xml:space="preserve">Promover una fuente de datos enlazados, requiere conocer con </w:t>
+      </w:r>
+      <w:r>
+        <w:rPr>
+          <w:lang w:val="es-ES"/>
+        </w:rPr>
+        <w:t>más</w:t>
+      </w:r>
+      <w:r>
+        <w:rPr>
+          <w:lang w:val="es-ES"/>
+        </w:rPr>
+        <w:t xml:space="preserve"> detalle el origen de los datos, desde su estructura hasta su dominio. Cuando tenemos la claridad suficiente de este detalle, es posible entender y diseñar la forma como se debe abordar un proyecto de datos enlazados, determinando si es necesario o no la construcción o </w:t>
+      </w:r>
+      <w:r>
+        <w:rPr>
+          <w:lang w:val="es-ES"/>
+        </w:rPr>
+        <w:t>reúso</w:t>
+      </w:r>
+      <w:r>
+        <w:rPr>
+          <w:lang w:val="es-ES"/>
+        </w:rPr>
+        <w:t xml:space="preserve"> de ontologías que permitan exponer los datos a quien los requiera. Teniendo claridad en estos puntos se hace necesario explorar con profundidad la data que se desea enlazar, depurando las inconsistencias que no van </w:t>
+      </w:r>
+      <w:r>
+        <w:rPr>
+          <w:lang w:val="es-ES"/>
+        </w:rPr>
+        <w:t>de acuerdo con</w:t>
+      </w:r>
+      <w:r>
+        <w:rPr>
+          <w:lang w:val="es-ES"/>
+        </w:rPr>
+        <w:t xml:space="preserve"> los requisitos definidos y </w:t>
+      </w:r>
+      <w:r>
+        <w:rPr>
+          <w:lang w:val="es-ES"/>
+        </w:rPr>
+        <w:t>mapeando</w:t>
+      </w:r>
+      <w:r>
+        <w:rPr>
+          <w:lang w:val="es-ES"/>
+        </w:rPr>
+        <w:t xml:space="preserve"> las reglas allí contempladas, para finalmente generar nuestros datos enlazados. </w:t>
+      </w:r>
+    </w:p>
+    <w:p>
+      <w:pPr>
+        <w:spacing w:line="480" w:lineRule="auto"/>
+        <w:rPr>
+          <w:lang w:val="es-ES"/>
+        </w:rPr>
+      </w:pPr>
+      <w:r>
+        <w:rPr>
+          <w:lang w:val="es-ES"/>
+        </w:rPr>
+        <w:t xml:space="preserve">A </w:t>
+      </w:r>
+      <w:r>
+        <w:rPr>
+          <w:lang w:val="es-ES"/>
+        </w:rPr>
+        <w:t>continuación,</w:t>
+      </w:r>
+      <w:r>
+        <w:rPr>
+          <w:lang w:val="es-ES"/>
+        </w:rPr>
+        <w:t xml:space="preserve"> se resume en dos capítulos el proceso a través del cual se construyeron los datos enlazados, para </w:t>
       </w:r>
       <w:r>
         <w:rPr>
@@ -1305,31 +1355,7 @@
         <w:rPr>
           <w:lang w:val="es-ES"/>
         </w:rPr>
-        <w:t xml:space="preserve"> generar el conjunto de datos requeridos. En este trabajo se explica </w:t>
-      </w:r>
-      <w:r>
-        <w:rPr>
-          <w:lang w:val="es-ES"/>
-        </w:rPr>
-        <w:t>cómo</w:t>
-      </w:r>
-      <w:r>
-        <w:rPr>
-          <w:lang w:val="es-ES"/>
-        </w:rPr>
-        <w:t xml:space="preserve"> se realizaron estos pasos con mayor detalle para dar un </w:t>
-      </w:r>
-      <w:r>
-        <w:rPr>
-          <w:lang w:val="es-ES"/>
-        </w:rPr>
-        <w:t>entendimiento</w:t>
-      </w:r>
-      <w:r>
-        <w:rPr>
-          <w:lang w:val="es-ES"/>
-        </w:rPr>
-        <w:t xml:space="preserve"> más amplio de las implicaciones que se dieron a lo largo del trabajo.</w:t>
+        <w:t xml:space="preserve"> ser consumidos desde una aplicación Java.</w:t>
       </w:r>
       <w:r>
         <w:rPr>
@@ -1342,17 +1368,11 @@
       <w:pPr>
         <w:spacing w:line="480" w:lineRule="auto"/>
         <w:rPr>
-          <w:lang w:val="es-CO"/>
-        </w:rPr>
-      </w:pPr>
-    </w:p>
-    <w:p>
-      <w:pPr>
-        <w:spacing w:line="480" w:lineRule="auto"/>
-        <w:rPr>
-          <w:lang w:val="es-ES"/>
-        </w:rPr>
-      </w:pPr>
+          <w:lang w:val="es-ES"/>
+        </w:rPr>
+      </w:pPr>
+      <w:bookmarkStart w:id="2" w:name="_GoBack"/>
+      <w:bookmarkEnd w:id="2"/>
     </w:p>
     <w:p>
       <w:pPr>
@@ -1406,9 +1426,9 @@
         </w:rPr>
         <w:br w:type="page"/>
       </w:r>
-      <w:bookmarkStart w:id="2" w:name="_Toc285535805"/>
-      <w:bookmarkStart w:id="3" w:name="_Toc410627900"/>
-      <w:bookmarkStart w:id="4" w:name="_Toc511335071"/>
+      <w:bookmarkStart w:id="3" w:name="_Toc285535805"/>
+      <w:bookmarkStart w:id="4" w:name="_Toc410627900"/>
+      <w:bookmarkStart w:id="5" w:name="_Toc511335071"/>
       <w:r>
         <w:rPr>
           <w:lang w:val="es-ES"/>
@@ -1434,15 +1454,15 @@
         </w:rPr>
         <w:br/>
       </w:r>
-      <w:bookmarkEnd w:id="2"/>
       <w:bookmarkEnd w:id="3"/>
+      <w:bookmarkEnd w:id="4"/>
       <w:r>
         <w:rPr>
           <w:lang w:val="es-ES"/>
         </w:rPr>
         <w:t>Proceso de transformación</w:t>
       </w:r>
-      <w:bookmarkEnd w:id="4"/>
+      <w:bookmarkEnd w:id="5"/>
     </w:p>
     <w:p>
       <w:pPr>
@@ -1545,14 +1565,14 @@
           <w:lang w:val="es-ES"/>
         </w:rPr>
       </w:pPr>
-      <w:bookmarkStart w:id="5" w:name="_Toc511335072"/>
+      <w:bookmarkStart w:id="6" w:name="_Toc511335072"/>
       <w:r>
         <w:rPr>
           <w:lang w:val="es-ES"/>
         </w:rPr>
         <w:t>Especificación</w:t>
       </w:r>
-      <w:bookmarkEnd w:id="5"/>
+      <w:bookmarkEnd w:id="6"/>
     </w:p>
     <w:p>
       <w:pPr>
@@ -2399,8 +2419,8 @@
         <w:pStyle w:val="Titulotabla"/>
         <w:spacing w:line="480" w:lineRule="auto"/>
       </w:pPr>
-      <w:bookmarkStart w:id="6" w:name="_Toc202755915"/>
-      <w:bookmarkStart w:id="7" w:name="_Toc410629016"/>
+      <w:bookmarkStart w:id="7" w:name="_Toc202755915"/>
+      <w:bookmarkStart w:id="8" w:name="_Toc410629016"/>
       <w:r>
         <w:t xml:space="preserve">Tabla </w:t>
       </w:r>
@@ -2422,11 +2442,11 @@
       <w:r>
         <w:t xml:space="preserve">. </w:t>
       </w:r>
-      <w:bookmarkEnd w:id="6"/>
+      <w:bookmarkEnd w:id="7"/>
       <w:r>
         <w:t>Estructura de la data de accidentalidad.</w:t>
       </w:r>
-      <w:bookmarkEnd w:id="7"/>
+      <w:bookmarkEnd w:id="8"/>
     </w:p>
     <w:tbl>
       <w:tblPr>
@@ -4141,7 +4161,7 @@
           <w:lang w:val="es-ES"/>
         </w:rPr>
       </w:pPr>
-      <w:bookmarkStart w:id="8" w:name="_Toc511335073"/>
+      <w:bookmarkStart w:id="9" w:name="_Toc511335073"/>
       <w:r>
         <w:rPr>
           <w:lang w:val="es-ES"/>
@@ -4154,7 +4174,7 @@
         </w:rPr>
         <w:t xml:space="preserve"> y Generación</w:t>
       </w:r>
-      <w:bookmarkEnd w:id="8"/>
+      <w:bookmarkEnd w:id="9"/>
     </w:p>
     <w:p>
       <w:pPr>
@@ -4606,8 +4626,6 @@
         </w:rPr>
         <w:t>1.</w:t>
       </w:r>
-      <w:bookmarkStart w:id="9" w:name="_GoBack"/>
-      <w:bookmarkEnd w:id="9"/>
     </w:p>
     <w:p>
       <w:pPr>
@@ -13378,7 +13396,7 @@
 </file>
 
 <file path=customXml/itemProps1.xml><?xml version="1.0" encoding="utf-8"?>
-<ds:datastoreItem xmlns:ds="http://schemas.openxmlformats.org/officeDocument/2006/customXml" ds:itemID="{9B4FB93F-015A-4ED1-9C16-54443B37157D}">
+<ds:datastoreItem xmlns:ds="http://schemas.openxmlformats.org/officeDocument/2006/customXml" ds:itemID="{1BBB8EA5-2E32-4535-8194-F4153DE8BDA2}">
   <ds:schemaRefs>
     <ds:schemaRef ds:uri="http://schemas.openxmlformats.org/officeDocument/2006/bibliography"/>
   </ds:schemaRefs>

</xml_diff>